<commit_message>
added ACs to each user story
</commit_message>
<xml_diff>
--- a/docs/Milestone 2/Sprint 3 User Stories.docx
+++ b/docs/Milestone 2/Sprint 3 User Stories.docx
@@ -6,8 +6,6 @@
       <w:pPr>
         <w:rPr>
           <w:rFonts w:ascii="Arial" w:hAnsi="Arial" w:cs="Arial"/>
-          <w:b/>
-          <w:bCs/>
           <w:iCs/>
           <w:sz w:val="24"/>
           <w:szCs w:val="24"/>
@@ -22,7 +20,38 @@
           <w:sz w:val="24"/>
           <w:szCs w:val="24"/>
         </w:rPr>
-        <w:t>User Story: Write User Stories for Remaining Sprints</w:t>
+        <w:t>User Story</w:t>
+      </w:r>
+      <w:r>
+        <w:rPr>
+          <w:rFonts w:ascii="Arial" w:hAnsi="Arial" w:cs="Arial"/>
+          <w:b/>
+          <w:bCs/>
+          <w:iCs/>
+          <w:sz w:val="24"/>
+          <w:szCs w:val="24"/>
+        </w:rPr>
+        <w:t xml:space="preserve"> 1</w:t>
+      </w:r>
+      <w:r>
+        <w:rPr>
+          <w:rFonts w:ascii="Arial" w:hAnsi="Arial" w:cs="Arial"/>
+          <w:b/>
+          <w:bCs/>
+          <w:iCs/>
+          <w:sz w:val="24"/>
+          <w:szCs w:val="24"/>
+        </w:rPr>
+        <w:t>: Write User Stories for Remaining Sprints</w:t>
+      </w:r>
+      <w:r>
+        <w:rPr>
+          <w:rFonts w:ascii="Arial" w:hAnsi="Arial" w:cs="Arial"/>
+          <w:iCs/>
+          <w:sz w:val="24"/>
+          <w:szCs w:val="24"/>
+        </w:rPr>
+        <w:t xml:space="preserve"> [Estimated Points: 3]</w:t>
       </w:r>
     </w:p>
     <w:p>
@@ -41,25 +70,7 @@
           <w:sz w:val="24"/>
           <w:szCs w:val="24"/>
         </w:rPr>
-        <w:t>As a</w:t>
-      </w:r>
-      <w:r>
-        <w:rPr>
-          <w:rFonts w:ascii="Arial" w:hAnsi="Arial" w:cs="Arial"/>
-          <w:iCs/>
-          <w:sz w:val="24"/>
-          <w:szCs w:val="24"/>
-        </w:rPr>
-        <w:t xml:space="preserve"> developer</w:t>
-      </w:r>
-      <w:r>
-        <w:rPr>
-          <w:rFonts w:ascii="Arial" w:hAnsi="Arial" w:cs="Arial"/>
-          <w:iCs/>
-          <w:sz w:val="24"/>
-          <w:szCs w:val="24"/>
-        </w:rPr>
-        <w:t xml:space="preserve">, I want to </w:t>
+        <w:t xml:space="preserve">As a developer, I want to </w:t>
       </w:r>
       <w:r>
         <w:rPr>
@@ -96,24 +107,49 @@
           <w:sz w:val="24"/>
           <w:szCs w:val="24"/>
         </w:rPr>
-        <w:t xml:space="preserve">Estimated Points: </w:t>
-      </w:r>
-      <w:r>
-        <w:rPr>
-          <w:rFonts w:ascii="Arial" w:hAnsi="Arial" w:cs="Arial"/>
-          <w:iCs/>
-          <w:sz w:val="24"/>
-          <w:szCs w:val="24"/>
-        </w:rPr>
-        <w:t>3</w:t>
+        <w:t>Given the product backlog is open and accessible,</w:t>
+      </w:r>
+      <w:r>
+        <w:rPr>
+          <w:rFonts w:ascii="Arial" w:hAnsi="Arial" w:cs="Arial"/>
+          <w:iCs/>
+          <w:sz w:val="24"/>
+          <w:szCs w:val="24"/>
+        </w:rPr>
+        <w:br/>
+      </w:r>
+      <w:r>
+        <w:rPr>
+          <w:rFonts w:ascii="Arial" w:hAnsi="Arial" w:cs="Arial"/>
+          <w:iCs/>
+          <w:sz w:val="24"/>
+          <w:szCs w:val="24"/>
+        </w:rPr>
+        <w:t>When new project requirements or changes are identified,</w:t>
+      </w:r>
+      <w:r>
+        <w:rPr>
+          <w:rFonts w:ascii="Arial" w:hAnsi="Arial" w:cs="Arial"/>
+          <w:iCs/>
+          <w:sz w:val="24"/>
+          <w:szCs w:val="24"/>
+        </w:rPr>
+        <w:br/>
+      </w:r>
+      <w:r>
+        <w:rPr>
+          <w:rFonts w:ascii="Arial" w:hAnsi="Arial" w:cs="Arial"/>
+          <w:iCs/>
+          <w:sz w:val="24"/>
+          <w:szCs w:val="24"/>
+        </w:rPr>
+        <w:t>Then update the backlog promptly to reflect the latest project priorities and requirements.</w:t>
       </w:r>
     </w:p>
     <w:p>
       <w:pPr>
         <w:rPr>
           <w:rFonts w:ascii="Arial" w:hAnsi="Arial" w:cs="Arial"/>
-          <w:b/>
-          <w:bCs/>
           <w:iCs/>
           <w:sz w:val="24"/>
           <w:szCs w:val="24"/>
@@ -128,7 +164,49 @@
           <w:sz w:val="24"/>
           <w:szCs w:val="24"/>
         </w:rPr>
-        <w:t>User Story: Maintain Scrum Meetings and Documentation</w:t>
+        <w:t>User Story</w:t>
+      </w:r>
+      <w:r>
+        <w:rPr>
+          <w:rFonts w:ascii="Arial" w:hAnsi="Arial" w:cs="Arial"/>
+          <w:b/>
+          <w:bCs/>
+          <w:iCs/>
+          <w:sz w:val="24"/>
+          <w:szCs w:val="24"/>
+        </w:rPr>
+        <w:t xml:space="preserve"> 2</w:t>
+      </w:r>
+      <w:r>
+        <w:rPr>
+          <w:rFonts w:ascii="Arial" w:hAnsi="Arial" w:cs="Arial"/>
+          <w:b/>
+          <w:bCs/>
+          <w:iCs/>
+          <w:sz w:val="24"/>
+          <w:szCs w:val="24"/>
+        </w:rPr>
+        <w:t>: Maintain Scrum Meetings and Documentation</w:t>
+      </w:r>
+      <w:r>
+        <w:rPr>
+          <w:rFonts w:ascii="Arial" w:hAnsi="Arial" w:cs="Arial"/>
+          <w:b/>
+          <w:bCs/>
+          <w:iCs/>
+          <w:sz w:val="24"/>
+          <w:szCs w:val="24"/>
+        </w:rPr>
+        <w:t xml:space="preserve"> </w:t>
+      </w:r>
+      <w:r>
+        <w:rPr>
+          <w:rFonts w:ascii="Arial" w:hAnsi="Arial" w:cs="Arial"/>
+          <w:iCs/>
+          <w:sz w:val="24"/>
+          <w:szCs w:val="24"/>
+        </w:rPr>
+        <w:t>[Estimated Points: 8]</w:t>
       </w:r>
     </w:p>
     <w:p>
@@ -166,24 +244,67 @@
           <w:sz w:val="24"/>
           <w:szCs w:val="24"/>
         </w:rPr>
-        <w:t>Estimated Points: 8</w:t>
-      </w:r>
-      <w:r>
-        <w:rPr>
-          <w:rFonts w:ascii="Arial" w:hAnsi="Arial" w:cs="Arial"/>
-          <w:iCs/>
-          <w:sz w:val="24"/>
-          <w:szCs w:val="24"/>
-        </w:rPr>
-        <w:t xml:space="preserve"> </w:t>
+        <w:t xml:space="preserve">Given </w:t>
+      </w:r>
+      <w:r>
+        <w:rPr>
+          <w:rFonts w:ascii="Arial" w:hAnsi="Arial" w:cs="Arial"/>
+          <w:iCs/>
+          <w:sz w:val="24"/>
+          <w:szCs w:val="24"/>
+        </w:rPr>
+        <w:t>a sprint is in progress</w:t>
+      </w:r>
+      <w:r>
+        <w:rPr>
+          <w:rFonts w:ascii="Arial" w:hAnsi="Arial" w:cs="Arial"/>
+          <w:iCs/>
+          <w:sz w:val="24"/>
+          <w:szCs w:val="24"/>
+        </w:rPr>
+        <w:t>,</w:t>
+      </w:r>
+      <w:r>
+        <w:rPr>
+          <w:rFonts w:ascii="Arial" w:hAnsi="Arial" w:cs="Arial"/>
+          <w:iCs/>
+          <w:sz w:val="24"/>
+          <w:szCs w:val="24"/>
+        </w:rPr>
+        <w:br/>
+      </w:r>
+      <w:r>
+        <w:rPr>
+          <w:rFonts w:ascii="Arial" w:hAnsi="Arial" w:cs="Arial"/>
+          <w:iCs/>
+          <w:sz w:val="24"/>
+          <w:szCs w:val="24"/>
+        </w:rPr>
+        <w:t>When conducting daily Scrum meetings,</w:t>
+      </w:r>
+      <w:r>
+        <w:rPr>
+          <w:rFonts w:ascii="Arial" w:hAnsi="Arial" w:cs="Arial"/>
+          <w:iCs/>
+          <w:sz w:val="24"/>
+          <w:szCs w:val="24"/>
+        </w:rPr>
+        <w:br/>
+      </w:r>
+      <w:r>
+        <w:rPr>
+          <w:rFonts w:ascii="Arial" w:hAnsi="Arial" w:cs="Arial"/>
+          <w:iCs/>
+          <w:sz w:val="24"/>
+          <w:szCs w:val="24"/>
+        </w:rPr>
+        <w:t>Then ensure every team member shares their progress, plans, and challenges openly with the team.</w:t>
       </w:r>
     </w:p>
     <w:p>
       <w:pPr>
         <w:rPr>
           <w:rFonts w:ascii="Arial" w:hAnsi="Arial" w:cs="Arial"/>
-          <w:b/>
-          <w:bCs/>
           <w:iCs/>
           <w:sz w:val="24"/>
           <w:szCs w:val="24"/>
@@ -192,13 +313,47 @@
       <w:r>
         <w:rPr>
           <w:rFonts w:ascii="Arial" w:hAnsi="Arial" w:cs="Arial"/>
-          <w:b/>
-          <w:bCs/>
-          <w:iCs/>
-          <w:sz w:val="24"/>
-          <w:szCs w:val="24"/>
-        </w:rPr>
-        <w:t>User Story: Update Product Backlog</w:t>
+          <w:iCs/>
+          <w:sz w:val="24"/>
+          <w:szCs w:val="24"/>
+        </w:rPr>
+        <w:t>Given the end of a sprint,</w:t>
+      </w:r>
+      <w:r>
+        <w:rPr>
+          <w:rFonts w:ascii="Arial" w:hAnsi="Arial" w:cs="Arial"/>
+          <w:iCs/>
+          <w:sz w:val="24"/>
+          <w:szCs w:val="24"/>
+        </w:rPr>
+        <w:br/>
+      </w:r>
+      <w:r>
+        <w:rPr>
+          <w:rFonts w:ascii="Arial" w:hAnsi="Arial" w:cs="Arial"/>
+          <w:iCs/>
+          <w:sz w:val="24"/>
+          <w:szCs w:val="24"/>
+        </w:rPr>
+        <w:t>When conducting sprint review and retrospective meetings,</w:t>
+      </w:r>
+      <w:r>
+        <w:rPr>
+          <w:rFonts w:ascii="Arial" w:hAnsi="Arial" w:cs="Arial"/>
+          <w:iCs/>
+          <w:sz w:val="24"/>
+          <w:szCs w:val="24"/>
+        </w:rPr>
+        <w:br/>
+      </w:r>
+      <w:r>
+        <w:rPr>
+          <w:rFonts w:ascii="Arial" w:hAnsi="Arial" w:cs="Arial"/>
+          <w:iCs/>
+          <w:sz w:val="24"/>
+          <w:szCs w:val="24"/>
+        </w:rPr>
+        <w:t>Then ensure all team members participate, provide feedback, and agree on action items for improvement.</w:t>
       </w:r>
     </w:p>
     <w:p>
@@ -217,25 +372,43 @@
           <w:sz w:val="24"/>
           <w:szCs w:val="24"/>
         </w:rPr>
-        <w:t xml:space="preserve">As </w:t>
-      </w:r>
-      <w:r>
-        <w:rPr>
-          <w:rFonts w:ascii="Arial" w:hAnsi="Arial" w:cs="Arial"/>
-          <w:iCs/>
-          <w:sz w:val="24"/>
-          <w:szCs w:val="24"/>
-        </w:rPr>
-        <w:t>a developer</w:t>
-      </w:r>
-      <w:r>
-        <w:rPr>
-          <w:rFonts w:ascii="Arial" w:hAnsi="Arial" w:cs="Arial"/>
-          <w:iCs/>
-          <w:sz w:val="24"/>
-          <w:szCs w:val="24"/>
-        </w:rPr>
-        <w:t>, I want to regularly update the product backlog, so that it accurately reflects the current project requirements and priorities.</w:t>
+        <w:t>Given any changes in project scope or priorities,</w:t>
+      </w:r>
+      <w:r>
+        <w:rPr>
+          <w:rFonts w:ascii="Arial" w:hAnsi="Arial" w:cs="Arial"/>
+          <w:iCs/>
+          <w:sz w:val="24"/>
+          <w:szCs w:val="24"/>
+        </w:rPr>
+        <w:br/>
+      </w:r>
+      <w:r>
+        <w:rPr>
+          <w:rFonts w:ascii="Arial" w:hAnsi="Arial" w:cs="Arial"/>
+          <w:iCs/>
+          <w:sz w:val="24"/>
+          <w:szCs w:val="24"/>
+        </w:rPr>
+        <w:t>When conducting meetings to address these changes,</w:t>
+      </w:r>
+      <w:r>
+        <w:rPr>
+          <w:rFonts w:ascii="Arial" w:hAnsi="Arial" w:cs="Arial"/>
+          <w:iCs/>
+          <w:sz w:val="24"/>
+          <w:szCs w:val="24"/>
+        </w:rPr>
+        <w:br/>
+      </w:r>
+      <w:r>
+        <w:rPr>
+          <w:rFonts w:ascii="Arial" w:hAnsi="Arial" w:cs="Arial"/>
+          <w:iCs/>
+          <w:sz w:val="24"/>
+          <w:szCs w:val="24"/>
+        </w:rPr>
+        <w:t>Then ensure relevant team members are informed, discussions are held, and documentation is updated accordingly.</w:t>
       </w:r>
     </w:p>
     <w:p>
@@ -250,28 +423,61 @@
       <w:r>
         <w:rPr>
           <w:rFonts w:ascii="Arial" w:hAnsi="Arial" w:cs="Arial"/>
-          <w:iCs/>
-          <w:sz w:val="24"/>
-          <w:szCs w:val="24"/>
-        </w:rPr>
-        <w:t xml:space="preserve">Estimated Points: </w:t>
-      </w:r>
-      <w:r>
-        <w:rPr>
-          <w:rFonts w:ascii="Arial" w:hAnsi="Arial" w:cs="Arial"/>
-          <w:iCs/>
-          <w:sz w:val="24"/>
-          <w:szCs w:val="24"/>
-        </w:rPr>
-        <w:t>2</w:t>
+          <w:b/>
+          <w:bCs/>
+          <w:iCs/>
+          <w:sz w:val="24"/>
+          <w:szCs w:val="24"/>
+        </w:rPr>
+        <w:t>User Story</w:t>
+      </w:r>
+      <w:r>
+        <w:rPr>
+          <w:rFonts w:ascii="Arial" w:hAnsi="Arial" w:cs="Arial"/>
+          <w:b/>
+          <w:bCs/>
+          <w:iCs/>
+          <w:sz w:val="24"/>
+          <w:szCs w:val="24"/>
+        </w:rPr>
+        <w:t xml:space="preserve"> 3</w:t>
+      </w:r>
+      <w:r>
+        <w:rPr>
+          <w:rFonts w:ascii="Arial" w:hAnsi="Arial" w:cs="Arial"/>
+          <w:b/>
+          <w:bCs/>
+          <w:iCs/>
+          <w:sz w:val="24"/>
+          <w:szCs w:val="24"/>
+        </w:rPr>
+        <w:t>: Update Product Backlog</w:t>
+      </w:r>
+      <w:r>
+        <w:rPr>
+          <w:rFonts w:ascii="Arial" w:hAnsi="Arial" w:cs="Arial"/>
+          <w:b/>
+          <w:bCs/>
+          <w:iCs/>
+          <w:sz w:val="24"/>
+          <w:szCs w:val="24"/>
+        </w:rPr>
+        <w:t xml:space="preserve"> </w:t>
+      </w:r>
+      <w:r>
+        <w:rPr>
+          <w:rFonts w:ascii="Arial" w:hAnsi="Arial" w:cs="Arial"/>
+          <w:iCs/>
+          <w:sz w:val="24"/>
+          <w:szCs w:val="24"/>
+        </w:rPr>
+        <w:t>[Estimated Points: 2]</w:t>
       </w:r>
     </w:p>
     <w:p>
       <w:pPr>
         <w:rPr>
           <w:rFonts w:ascii="Arial" w:hAnsi="Arial" w:cs="Arial"/>
-          <w:b/>
-          <w:bCs/>
           <w:iCs/>
           <w:sz w:val="24"/>
           <w:szCs w:val="24"/>
@@ -280,13 +486,92 @@
       <w:r>
         <w:rPr>
           <w:rFonts w:ascii="Arial" w:hAnsi="Arial" w:cs="Arial"/>
-          <w:b/>
-          <w:bCs/>
-          <w:iCs/>
-          <w:sz w:val="24"/>
-          <w:szCs w:val="24"/>
-        </w:rPr>
-        <w:t>User Story: Prioritize Backlog Based on Client/Product Owner Meetings</w:t>
+          <w:iCs/>
+          <w:sz w:val="24"/>
+          <w:szCs w:val="24"/>
+        </w:rPr>
+        <w:t xml:space="preserve">As </w:t>
+      </w:r>
+      <w:r>
+        <w:rPr>
+          <w:rFonts w:ascii="Arial" w:hAnsi="Arial" w:cs="Arial"/>
+          <w:iCs/>
+          <w:sz w:val="24"/>
+          <w:szCs w:val="24"/>
+        </w:rPr>
+        <w:t>a developer</w:t>
+      </w:r>
+      <w:r>
+        <w:rPr>
+          <w:rFonts w:ascii="Arial" w:hAnsi="Arial" w:cs="Arial"/>
+          <w:iCs/>
+          <w:sz w:val="24"/>
+          <w:szCs w:val="24"/>
+        </w:rPr>
+        <w:t>, I want to regularly update the product backlog, so that it accurately reflects the current project requirements and priorities.</w:t>
+      </w:r>
+      <w:r>
+        <w:rPr>
+          <w:rFonts w:ascii="Arial" w:hAnsi="Arial" w:cs="Arial"/>
+          <w:iCs/>
+          <w:sz w:val="24"/>
+          <w:szCs w:val="24"/>
+        </w:rPr>
+        <w:br/>
+      </w:r>
+      <w:r>
+        <w:rPr>
+          <w:rFonts w:ascii="Arial" w:hAnsi="Arial" w:cs="Arial"/>
+          <w:iCs/>
+          <w:sz w:val="24"/>
+          <w:szCs w:val="24"/>
+        </w:rPr>
+        <w:br/>
+      </w:r>
+      <w:r>
+        <w:rPr>
+          <w:rFonts w:ascii="Arial" w:hAnsi="Arial" w:cs="Arial"/>
+          <w:iCs/>
+          <w:sz w:val="24"/>
+          <w:szCs w:val="24"/>
+        </w:rPr>
+        <w:t>Given new project requirements or changes,</w:t>
+      </w:r>
+      <w:r>
+        <w:rPr>
+          <w:rFonts w:ascii="Arial" w:hAnsi="Arial" w:cs="Arial"/>
+          <w:iCs/>
+          <w:sz w:val="24"/>
+          <w:szCs w:val="24"/>
+        </w:rPr>
+        <w:br/>
+      </w:r>
+      <w:r>
+        <w:rPr>
+          <w:rFonts w:ascii="Arial" w:hAnsi="Arial" w:cs="Arial"/>
+          <w:iCs/>
+          <w:sz w:val="24"/>
+          <w:szCs w:val="24"/>
+        </w:rPr>
+        <w:t>When updating the product backlog,</w:t>
+      </w:r>
+      <w:r>
+        <w:rPr>
+          <w:rFonts w:ascii="Arial" w:hAnsi="Arial" w:cs="Arial"/>
+          <w:iCs/>
+          <w:sz w:val="24"/>
+          <w:szCs w:val="24"/>
+        </w:rPr>
+        <w:br/>
+      </w:r>
+      <w:r>
+        <w:rPr>
+          <w:rFonts w:ascii="Arial" w:hAnsi="Arial" w:cs="Arial"/>
+          <w:iCs/>
+          <w:sz w:val="24"/>
+          <w:szCs w:val="24"/>
+        </w:rPr>
+        <w:t>Then ensure the backlog accurately represents the current project priorities and requirements.</w:t>
       </w:r>
     </w:p>
     <w:p>
@@ -301,29 +586,55 @@
       <w:r>
         <w:rPr>
           <w:rFonts w:ascii="Arial" w:hAnsi="Arial" w:cs="Arial"/>
-          <w:iCs/>
-          <w:sz w:val="24"/>
-          <w:szCs w:val="24"/>
-        </w:rPr>
-        <w:t xml:space="preserve">As a </w:t>
-      </w:r>
-      <w:r>
-        <w:rPr>
-          <w:rFonts w:ascii="Arial" w:hAnsi="Arial" w:cs="Arial"/>
-          <w:iCs/>
-          <w:sz w:val="24"/>
-          <w:szCs w:val="24"/>
-        </w:rPr>
-        <w:t xml:space="preserve">product </w:t>
-      </w:r>
-      <w:r>
-        <w:rPr>
-          <w:rFonts w:ascii="Arial" w:hAnsi="Arial" w:cs="Arial"/>
-          <w:iCs/>
-          <w:sz w:val="24"/>
-          <w:szCs w:val="24"/>
-        </w:rPr>
-        <w:t>owner, I want to prioritize the backlog based on client or product owner feedback, so that we can focus on delivering high-value features that align with client expectations.</w:t>
+          <w:b/>
+          <w:bCs/>
+          <w:iCs/>
+          <w:sz w:val="24"/>
+          <w:szCs w:val="24"/>
+        </w:rPr>
+        <w:t>User Story</w:t>
+      </w:r>
+      <w:r>
+        <w:rPr>
+          <w:rFonts w:ascii="Arial" w:hAnsi="Arial" w:cs="Arial"/>
+          <w:b/>
+          <w:bCs/>
+          <w:iCs/>
+          <w:sz w:val="24"/>
+          <w:szCs w:val="24"/>
+        </w:rPr>
+        <w:t xml:space="preserve"> 4</w:t>
+      </w:r>
+      <w:r>
+        <w:rPr>
+          <w:rFonts w:ascii="Arial" w:hAnsi="Arial" w:cs="Arial"/>
+          <w:b/>
+          <w:bCs/>
+          <w:iCs/>
+          <w:sz w:val="24"/>
+          <w:szCs w:val="24"/>
+        </w:rPr>
+        <w:t>: Prioritize Backlog Based on Client/Product Owner Meetings</w:t>
+      </w:r>
+      <w:r>
+        <w:rPr>
+          <w:rFonts w:ascii="Arial" w:hAnsi="Arial" w:cs="Arial"/>
+          <w:b/>
+          <w:bCs/>
+          <w:iCs/>
+          <w:sz w:val="24"/>
+          <w:szCs w:val="24"/>
+        </w:rPr>
+        <w:t xml:space="preserve"> </w:t>
+      </w:r>
+      <w:r>
+        <w:rPr>
+          <w:rFonts w:ascii="Arial" w:hAnsi="Arial" w:cs="Arial"/>
+          <w:iCs/>
+          <w:sz w:val="24"/>
+          <w:szCs w:val="24"/>
+        </w:rPr>
+        <w:t>[Estimated Points: 1]</w:t>
       </w:r>
     </w:p>
     <w:p>
@@ -342,24 +653,31 @@
           <w:sz w:val="24"/>
           <w:szCs w:val="24"/>
         </w:rPr>
-        <w:t xml:space="preserve">Estimated Points: </w:t>
-      </w:r>
-      <w:r>
-        <w:rPr>
-          <w:rFonts w:ascii="Arial" w:hAnsi="Arial" w:cs="Arial"/>
-          <w:iCs/>
-          <w:sz w:val="24"/>
-          <w:szCs w:val="24"/>
-        </w:rPr>
-        <w:t>1</w:t>
+        <w:t xml:space="preserve">As a </w:t>
+      </w:r>
+      <w:r>
+        <w:rPr>
+          <w:rFonts w:ascii="Arial" w:hAnsi="Arial" w:cs="Arial"/>
+          <w:iCs/>
+          <w:sz w:val="24"/>
+          <w:szCs w:val="24"/>
+        </w:rPr>
+        <w:t xml:space="preserve">product </w:t>
+      </w:r>
+      <w:r>
+        <w:rPr>
+          <w:rFonts w:ascii="Arial" w:hAnsi="Arial" w:cs="Arial"/>
+          <w:iCs/>
+          <w:sz w:val="24"/>
+          <w:szCs w:val="24"/>
+        </w:rPr>
+        <w:t>owner, I want to prioritize the backlog based on client or product owner feedback, so that we can focus on delivering high-value features that align with client expectations.</w:t>
       </w:r>
     </w:p>
     <w:p>
       <w:pPr>
         <w:rPr>
           <w:rFonts w:ascii="Arial" w:hAnsi="Arial" w:cs="Arial"/>
-          <w:b/>
-          <w:bCs/>
           <w:iCs/>
           <w:sz w:val="24"/>
           <w:szCs w:val="24"/>
@@ -368,13 +686,66 @@
       <w:r>
         <w:rPr>
           <w:rFonts w:ascii="Arial" w:hAnsi="Arial" w:cs="Arial"/>
-          <w:b/>
-          <w:bCs/>
-          <w:iCs/>
-          <w:sz w:val="24"/>
-          <w:szCs w:val="24"/>
-        </w:rPr>
-        <w:t>User Story: Write Test Cases and Definition of Done (DOD) for Each PBI</w:t>
+          <w:iCs/>
+          <w:sz w:val="24"/>
+          <w:szCs w:val="24"/>
+        </w:rPr>
+        <w:lastRenderedPageBreak/>
+        <w:t xml:space="preserve">Given </w:t>
+      </w:r>
+      <w:r>
+        <w:rPr>
+          <w:rFonts w:ascii="Arial" w:hAnsi="Arial" w:cs="Arial"/>
+          <w:iCs/>
+          <w:sz w:val="24"/>
+          <w:szCs w:val="24"/>
+        </w:rPr>
+        <w:t>our team received feedback from the Product Owner</w:t>
+      </w:r>
+      <w:r>
+        <w:rPr>
+          <w:rFonts w:ascii="Arial" w:hAnsi="Arial" w:cs="Arial"/>
+          <w:iCs/>
+          <w:sz w:val="24"/>
+          <w:szCs w:val="24"/>
+        </w:rPr>
+        <w:t>,</w:t>
+      </w:r>
+      <w:r>
+        <w:rPr>
+          <w:rFonts w:ascii="Arial" w:hAnsi="Arial" w:cs="Arial"/>
+          <w:iCs/>
+          <w:sz w:val="24"/>
+          <w:szCs w:val="24"/>
+        </w:rPr>
+        <w:br/>
+      </w:r>
+      <w:r>
+        <w:rPr>
+          <w:rFonts w:ascii="Arial" w:hAnsi="Arial" w:cs="Arial"/>
+          <w:iCs/>
+          <w:sz w:val="24"/>
+          <w:szCs w:val="24"/>
+        </w:rPr>
+        <w:t>When reviewing the feedback and assessing its impact on project priorities,</w:t>
+      </w:r>
+      <w:r>
+        <w:rPr>
+          <w:rFonts w:ascii="Arial" w:hAnsi="Arial" w:cs="Arial"/>
+          <w:iCs/>
+          <w:sz w:val="24"/>
+          <w:szCs w:val="24"/>
+        </w:rPr>
+        <w:br/>
+      </w:r>
+      <w:r>
+        <w:rPr>
+          <w:rFonts w:ascii="Arial" w:hAnsi="Arial" w:cs="Arial"/>
+          <w:iCs/>
+          <w:sz w:val="24"/>
+          <w:szCs w:val="24"/>
+        </w:rPr>
+        <w:t>Then prioritize the backlog, placing high-value features at the top based on this feedback.</w:t>
       </w:r>
     </w:p>
     <w:p>
@@ -389,29 +760,55 @@
       <w:r>
         <w:rPr>
           <w:rFonts w:ascii="Arial" w:hAnsi="Arial" w:cs="Arial"/>
-          <w:iCs/>
-          <w:sz w:val="24"/>
-          <w:szCs w:val="24"/>
-        </w:rPr>
-        <w:t xml:space="preserve">As a </w:t>
-      </w:r>
-      <w:r>
-        <w:rPr>
-          <w:rFonts w:ascii="Arial" w:hAnsi="Arial" w:cs="Arial"/>
-          <w:iCs/>
-          <w:sz w:val="24"/>
-          <w:szCs w:val="24"/>
-        </w:rPr>
-        <w:t>developer</w:t>
-      </w:r>
-      <w:r>
-        <w:rPr>
-          <w:rFonts w:ascii="Arial" w:hAnsi="Arial" w:cs="Arial"/>
-          <w:iCs/>
-          <w:sz w:val="24"/>
-          <w:szCs w:val="24"/>
-        </w:rPr>
-        <w:t>, I want to define clear test cases and the Definition of Done (DOD) for each product backlog item, so that we can ensure the functionality meets the expected quality standards.</w:t>
+          <w:b/>
+          <w:bCs/>
+          <w:iCs/>
+          <w:sz w:val="24"/>
+          <w:szCs w:val="24"/>
+        </w:rPr>
+        <w:t>User Story</w:t>
+      </w:r>
+      <w:r>
+        <w:rPr>
+          <w:rFonts w:ascii="Arial" w:hAnsi="Arial" w:cs="Arial"/>
+          <w:b/>
+          <w:bCs/>
+          <w:iCs/>
+          <w:sz w:val="24"/>
+          <w:szCs w:val="24"/>
+        </w:rPr>
+        <w:t xml:space="preserve"> 5</w:t>
+      </w:r>
+      <w:r>
+        <w:rPr>
+          <w:rFonts w:ascii="Arial" w:hAnsi="Arial" w:cs="Arial"/>
+          <w:b/>
+          <w:bCs/>
+          <w:iCs/>
+          <w:sz w:val="24"/>
+          <w:szCs w:val="24"/>
+        </w:rPr>
+        <w:t>: Write Test Cases and Definition of Done (DOD) for Each PBI</w:t>
+      </w:r>
+      <w:r>
+        <w:rPr>
+          <w:rFonts w:ascii="Arial" w:hAnsi="Arial" w:cs="Arial"/>
+          <w:b/>
+          <w:bCs/>
+          <w:iCs/>
+          <w:sz w:val="24"/>
+          <w:szCs w:val="24"/>
+        </w:rPr>
+        <w:br/>
+      </w:r>
+      <w:r>
+        <w:rPr>
+          <w:rFonts w:ascii="Arial" w:hAnsi="Arial" w:cs="Arial"/>
+          <w:iCs/>
+          <w:sz w:val="24"/>
+          <w:szCs w:val="24"/>
+        </w:rPr>
+        <w:t>[Estimated Points: 5]</w:t>
       </w:r>
     </w:p>
     <w:p>
@@ -430,16 +827,97 @@
           <w:sz w:val="24"/>
           <w:szCs w:val="24"/>
         </w:rPr>
-        <w:t xml:space="preserve">Estimated Points: </w:t>
-      </w:r>
-      <w:r>
-        <w:rPr>
-          <w:rFonts w:ascii="Arial" w:hAnsi="Arial" w:cs="Arial"/>
-          <w:iCs/>
-          <w:sz w:val="24"/>
-          <w:szCs w:val="24"/>
-        </w:rPr>
-        <w:t>5</w:t>
+        <w:t xml:space="preserve">As a </w:t>
+      </w:r>
+      <w:r>
+        <w:rPr>
+          <w:rFonts w:ascii="Arial" w:hAnsi="Arial" w:cs="Arial"/>
+          <w:iCs/>
+          <w:sz w:val="24"/>
+          <w:szCs w:val="24"/>
+        </w:rPr>
+        <w:t>developer</w:t>
+      </w:r>
+      <w:r>
+        <w:rPr>
+          <w:rFonts w:ascii="Arial" w:hAnsi="Arial" w:cs="Arial"/>
+          <w:iCs/>
+          <w:sz w:val="24"/>
+          <w:szCs w:val="24"/>
+        </w:rPr>
+        <w:t>, I want to define clear test cases and the Definition of Done (DOD) for each product backlog item, so that we can ensure the functionality meets the expected quality standards.</w:t>
+      </w:r>
+      <w:r>
+        <w:rPr>
+          <w:rFonts w:ascii="Arial" w:hAnsi="Arial" w:cs="Arial"/>
+          <w:iCs/>
+          <w:sz w:val="24"/>
+          <w:szCs w:val="24"/>
+        </w:rPr>
+        <w:br/>
+      </w:r>
+      <w:r>
+        <w:rPr>
+          <w:rFonts w:ascii="Arial" w:hAnsi="Arial" w:cs="Arial"/>
+          <w:iCs/>
+          <w:sz w:val="24"/>
+          <w:szCs w:val="24"/>
+        </w:rPr>
+        <w:br/>
+      </w:r>
+      <w:r>
+        <w:rPr>
+          <w:rFonts w:ascii="Arial" w:hAnsi="Arial" w:cs="Arial"/>
+          <w:iCs/>
+          <w:sz w:val="24"/>
+          <w:szCs w:val="24"/>
+        </w:rPr>
+        <w:t xml:space="preserve">Given </w:t>
+      </w:r>
+      <w:r>
+        <w:rPr>
+          <w:rFonts w:ascii="Arial" w:hAnsi="Arial" w:cs="Arial"/>
+          <w:iCs/>
+          <w:sz w:val="24"/>
+          <w:szCs w:val="24"/>
+        </w:rPr>
+        <w:t>there is a new PBI,</w:t>
+      </w:r>
+      <w:r>
+        <w:rPr>
+          <w:rFonts w:ascii="Arial" w:hAnsi="Arial" w:cs="Arial"/>
+          <w:iCs/>
+          <w:sz w:val="24"/>
+          <w:szCs w:val="24"/>
+        </w:rPr>
+        <w:br/>
+      </w:r>
+      <w:r>
+        <w:rPr>
+          <w:rFonts w:ascii="Arial" w:hAnsi="Arial" w:cs="Arial"/>
+          <w:iCs/>
+          <w:sz w:val="24"/>
+          <w:szCs w:val="24"/>
+        </w:rPr>
+        <w:t>When defining its requirements and functionality,</w:t>
+      </w:r>
+      <w:r>
+        <w:rPr>
+          <w:rFonts w:ascii="Arial" w:hAnsi="Arial" w:cs="Arial"/>
+          <w:iCs/>
+          <w:sz w:val="24"/>
+          <w:szCs w:val="24"/>
+        </w:rPr>
+        <w:br/>
+      </w:r>
+      <w:r>
+        <w:rPr>
+          <w:rFonts w:ascii="Arial" w:hAnsi="Arial" w:cs="Arial"/>
+          <w:iCs/>
+          <w:sz w:val="24"/>
+          <w:szCs w:val="24"/>
+        </w:rPr>
+        <w:t>Then write clear and comprehensive test cases and define the Definition of Done (DOD) to ensure its completion meets quality standards.</w:t>
       </w:r>
     </w:p>
     <w:p>
@@ -462,7 +940,49 @@
           <w:sz w:val="24"/>
           <w:szCs w:val="24"/>
         </w:rPr>
-        <w:t>User Story: Add Validation Tests and Document Test Results</w:t>
+        <w:t>User Story</w:t>
+      </w:r>
+      <w:r>
+        <w:rPr>
+          <w:rFonts w:ascii="Arial" w:hAnsi="Arial" w:cs="Arial"/>
+          <w:b/>
+          <w:bCs/>
+          <w:iCs/>
+          <w:sz w:val="24"/>
+          <w:szCs w:val="24"/>
+        </w:rPr>
+        <w:t xml:space="preserve"> 6</w:t>
+      </w:r>
+      <w:r>
+        <w:rPr>
+          <w:rFonts w:ascii="Arial" w:hAnsi="Arial" w:cs="Arial"/>
+          <w:b/>
+          <w:bCs/>
+          <w:iCs/>
+          <w:sz w:val="24"/>
+          <w:szCs w:val="24"/>
+        </w:rPr>
+        <w:t>: Add Validation Tests and Document Test Results</w:t>
+      </w:r>
+      <w:r>
+        <w:rPr>
+          <w:rFonts w:ascii="Arial" w:hAnsi="Arial" w:cs="Arial"/>
+          <w:b/>
+          <w:bCs/>
+          <w:iCs/>
+          <w:sz w:val="24"/>
+          <w:szCs w:val="24"/>
+        </w:rPr>
+        <w:t xml:space="preserve"> </w:t>
+      </w:r>
+      <w:r>
+        <w:rPr>
+          <w:rFonts w:ascii="Arial" w:hAnsi="Arial" w:cs="Arial"/>
+          <w:iCs/>
+          <w:sz w:val="24"/>
+          <w:szCs w:val="24"/>
+        </w:rPr>
+        <w:t>[Estimated Points: 5]</w:t>
       </w:r>
     </w:p>
     <w:p>
@@ -501,11 +1021,76 @@
         </w:rPr>
         <w:t>, I want to add validation tests and document the results, so that we have a clear record of the testing process and the quality of the software.</w:t>
       </w:r>
+      <w:r>
+        <w:rPr>
+          <w:rFonts w:ascii="Arial" w:hAnsi="Arial" w:cs="Arial"/>
+          <w:iCs/>
+          <w:sz w:val="24"/>
+          <w:szCs w:val="24"/>
+        </w:rPr>
+        <w:br/>
+      </w:r>
+      <w:r>
+        <w:rPr>
+          <w:rFonts w:ascii="Arial" w:hAnsi="Arial" w:cs="Arial"/>
+          <w:iCs/>
+          <w:sz w:val="24"/>
+          <w:szCs w:val="24"/>
+        </w:rPr>
+        <w:br/>
+      </w:r>
+      <w:r>
+        <w:rPr>
+          <w:rFonts w:ascii="Arial" w:hAnsi="Arial" w:cs="Arial"/>
+          <w:iCs/>
+          <w:sz w:val="24"/>
+          <w:szCs w:val="24"/>
+        </w:rPr>
+        <w:t>Given a PBI is developed,</w:t>
+      </w:r>
+      <w:r>
+        <w:rPr>
+          <w:rFonts w:ascii="Arial" w:hAnsi="Arial" w:cs="Arial"/>
+          <w:iCs/>
+          <w:sz w:val="24"/>
+          <w:szCs w:val="24"/>
+        </w:rPr>
+        <w:br/>
+      </w:r>
+      <w:r>
+        <w:rPr>
+          <w:rFonts w:ascii="Arial" w:hAnsi="Arial" w:cs="Arial"/>
+          <w:iCs/>
+          <w:sz w:val="24"/>
+          <w:szCs w:val="24"/>
+        </w:rPr>
+        <w:t>When conducting validation tests based on defined test cases,</w:t>
+      </w:r>
+      <w:r>
+        <w:rPr>
+          <w:rFonts w:ascii="Arial" w:hAnsi="Arial" w:cs="Arial"/>
+          <w:iCs/>
+          <w:sz w:val="24"/>
+          <w:szCs w:val="24"/>
+        </w:rPr>
+        <w:br/>
+      </w:r>
+      <w:r>
+        <w:rPr>
+          <w:rFonts w:ascii="Arial" w:hAnsi="Arial" w:cs="Arial"/>
+          <w:iCs/>
+          <w:sz w:val="24"/>
+          <w:szCs w:val="24"/>
+        </w:rPr>
+        <w:t>Then thoroughly document the test results, including pass/fail status and any identified issues.</w:t>
+      </w:r>
     </w:p>
     <w:p>
       <w:pPr>
         <w:rPr>
           <w:rFonts w:ascii="Arial" w:hAnsi="Arial" w:cs="Arial"/>
+          <w:b/>
+          <w:bCs/>
           <w:iCs/>
           <w:sz w:val="24"/>
           <w:szCs w:val="24"/>
@@ -514,19 +1099,61 @@
       <w:r>
         <w:rPr>
           <w:rFonts w:ascii="Arial" w:hAnsi="Arial" w:cs="Arial"/>
-          <w:iCs/>
-          <w:sz w:val="24"/>
-          <w:szCs w:val="24"/>
-        </w:rPr>
-        <w:t>Estimated Points: 5</w:t>
+          <w:b/>
+          <w:bCs/>
+          <w:iCs/>
+          <w:sz w:val="24"/>
+          <w:szCs w:val="24"/>
+        </w:rPr>
+        <w:t>User Story</w:t>
+      </w:r>
+      <w:r>
+        <w:rPr>
+          <w:rFonts w:ascii="Arial" w:hAnsi="Arial" w:cs="Arial"/>
+          <w:b/>
+          <w:bCs/>
+          <w:iCs/>
+          <w:sz w:val="24"/>
+          <w:szCs w:val="24"/>
+        </w:rPr>
+        <w:t xml:space="preserve"> 7</w:t>
+      </w:r>
+      <w:r>
+        <w:rPr>
+          <w:rFonts w:ascii="Arial" w:hAnsi="Arial" w:cs="Arial"/>
+          <w:b/>
+          <w:bCs/>
+          <w:iCs/>
+          <w:sz w:val="24"/>
+          <w:szCs w:val="24"/>
+        </w:rPr>
+        <w:t>: Implement Enhancement Features</w:t>
+      </w:r>
+      <w:r>
+        <w:rPr>
+          <w:rFonts w:ascii="Arial" w:hAnsi="Arial" w:cs="Arial"/>
+          <w:b/>
+          <w:bCs/>
+          <w:iCs/>
+          <w:sz w:val="24"/>
+          <w:szCs w:val="24"/>
+        </w:rPr>
+        <w:t xml:space="preserve"> </w:t>
+      </w:r>
+      <w:r>
+        <w:rPr>
+          <w:rFonts w:ascii="Arial" w:hAnsi="Arial" w:cs="Arial"/>
+          <w:iCs/>
+          <w:sz w:val="24"/>
+          <w:szCs w:val="24"/>
+        </w:rPr>
+        <w:t>[Estimated Points: 5]</w:t>
       </w:r>
     </w:p>
     <w:p>
       <w:pPr>
         <w:rPr>
           <w:rFonts w:ascii="Arial" w:hAnsi="Arial" w:cs="Arial"/>
-          <w:b/>
-          <w:bCs/>
           <w:iCs/>
           <w:sz w:val="24"/>
           <w:szCs w:val="24"/>
@@ -535,19 +1162,118 @@
       <w:r>
         <w:rPr>
           <w:rFonts w:ascii="Arial" w:hAnsi="Arial" w:cs="Arial"/>
-          <w:b/>
-          <w:bCs/>
-          <w:iCs/>
-          <w:sz w:val="24"/>
-          <w:szCs w:val="24"/>
-        </w:rPr>
-        <w:t>User Story: Implement Enhancement Features</w:t>
+          <w:iCs/>
+          <w:sz w:val="24"/>
+          <w:szCs w:val="24"/>
+        </w:rPr>
+        <w:t>As a developer, I want to implement the agreed-upon enhancement features, so that the software's functionality is improved and meets the needs of our users.</w:t>
+      </w:r>
+      <w:r>
+        <w:rPr>
+          <w:rFonts w:ascii="Arial" w:hAnsi="Arial" w:cs="Arial"/>
+          <w:iCs/>
+          <w:sz w:val="24"/>
+          <w:szCs w:val="24"/>
+        </w:rPr>
+        <w:br/>
+      </w:r>
+      <w:r>
+        <w:rPr>
+          <w:rFonts w:ascii="Arial" w:hAnsi="Arial" w:cs="Arial"/>
+          <w:iCs/>
+          <w:sz w:val="24"/>
+          <w:szCs w:val="24"/>
+        </w:rPr>
+        <w:br/>
+      </w:r>
+      <w:r>
+        <w:rPr>
+          <w:rFonts w:ascii="Arial" w:hAnsi="Arial" w:cs="Arial"/>
+          <w:iCs/>
+          <w:sz w:val="24"/>
+          <w:szCs w:val="24"/>
+        </w:rPr>
+        <w:t xml:space="preserve">Given </w:t>
+      </w:r>
+      <w:r>
+        <w:rPr>
+          <w:rFonts w:ascii="Arial" w:hAnsi="Arial" w:cs="Arial"/>
+          <w:iCs/>
+          <w:sz w:val="24"/>
+          <w:szCs w:val="24"/>
+        </w:rPr>
+        <w:t xml:space="preserve">there are </w:t>
+      </w:r>
+      <w:r>
+        <w:rPr>
+          <w:rFonts w:ascii="Arial" w:hAnsi="Arial" w:cs="Arial"/>
+          <w:iCs/>
+          <w:sz w:val="24"/>
+          <w:szCs w:val="24"/>
+        </w:rPr>
+        <w:t>specified enhancement features</w:t>
+      </w:r>
+      <w:r>
+        <w:rPr>
+          <w:rFonts w:ascii="Arial" w:hAnsi="Arial" w:cs="Arial"/>
+          <w:iCs/>
+          <w:sz w:val="24"/>
+          <w:szCs w:val="24"/>
+        </w:rPr>
+        <w:t xml:space="preserve"> (notifications)</w:t>
+      </w:r>
+      <w:r>
+        <w:rPr>
+          <w:rFonts w:ascii="Arial" w:hAnsi="Arial" w:cs="Arial"/>
+          <w:iCs/>
+          <w:sz w:val="24"/>
+          <w:szCs w:val="24"/>
+        </w:rPr>
+        <w:t>,</w:t>
+      </w:r>
+      <w:r>
+        <w:rPr>
+          <w:rFonts w:ascii="Arial" w:hAnsi="Arial" w:cs="Arial"/>
+          <w:iCs/>
+          <w:sz w:val="24"/>
+          <w:szCs w:val="24"/>
+        </w:rPr>
+        <w:br/>
+      </w:r>
+      <w:r>
+        <w:rPr>
+          <w:rFonts w:ascii="Arial" w:hAnsi="Arial" w:cs="Arial"/>
+          <w:iCs/>
+          <w:sz w:val="24"/>
+          <w:szCs w:val="24"/>
+        </w:rPr>
+        <w:t>When implementing these features according to the provided requirements,</w:t>
+      </w:r>
+      <w:r>
+        <w:rPr>
+          <w:rFonts w:ascii="Arial" w:hAnsi="Arial" w:cs="Arial"/>
+          <w:iCs/>
+          <w:sz w:val="24"/>
+          <w:szCs w:val="24"/>
+        </w:rPr>
+        <w:br/>
+      </w:r>
+      <w:r>
+        <w:rPr>
+          <w:rFonts w:ascii="Arial" w:hAnsi="Arial" w:cs="Arial"/>
+          <w:iCs/>
+          <w:sz w:val="24"/>
+          <w:szCs w:val="24"/>
+        </w:rPr>
+        <w:t>Then ensure they are integrated into the software, improving its functionality as agreed upon.</w:t>
       </w:r>
     </w:p>
     <w:p>
       <w:pPr>
         <w:rPr>
           <w:rFonts w:ascii="Arial" w:hAnsi="Arial" w:cs="Arial"/>
+          <w:b/>
+          <w:bCs/>
           <w:iCs/>
           <w:sz w:val="24"/>
           <w:szCs w:val="24"/>
@@ -556,11 +1282,55 @@
       <w:r>
         <w:rPr>
           <w:rFonts w:ascii="Arial" w:hAnsi="Arial" w:cs="Arial"/>
-          <w:iCs/>
-          <w:sz w:val="24"/>
-          <w:szCs w:val="24"/>
-        </w:rPr>
-        <w:t>As a developer, I want to implement the agreed-upon enhancement features, so that the software's functionality is improved and meets the needs of our users.</w:t>
+          <w:b/>
+          <w:bCs/>
+          <w:iCs/>
+          <w:sz w:val="24"/>
+          <w:szCs w:val="24"/>
+        </w:rPr>
+        <w:t>User Story</w:t>
+      </w:r>
+      <w:r>
+        <w:rPr>
+          <w:rFonts w:ascii="Arial" w:hAnsi="Arial" w:cs="Arial"/>
+          <w:b/>
+          <w:bCs/>
+          <w:iCs/>
+          <w:sz w:val="24"/>
+          <w:szCs w:val="24"/>
+        </w:rPr>
+        <w:t xml:space="preserve"> 8</w:t>
+      </w:r>
+      <w:r>
+        <w:rPr>
+          <w:rFonts w:ascii="Arial" w:hAnsi="Arial" w:cs="Arial"/>
+          <w:b/>
+          <w:bCs/>
+          <w:iCs/>
+          <w:sz w:val="24"/>
+          <w:szCs w:val="24"/>
+        </w:rPr>
+        <w:t>: Refactor Code and Rerun All Tests</w:t>
+      </w:r>
+      <w:r>
+        <w:rPr>
+          <w:rFonts w:ascii="Arial" w:hAnsi="Arial" w:cs="Arial"/>
+          <w:b/>
+          <w:bCs/>
+          <w:iCs/>
+          <w:sz w:val="24"/>
+          <w:szCs w:val="24"/>
+        </w:rPr>
+        <w:t xml:space="preserve"> </w:t>
+      </w:r>
+      <w:r>
+        <w:rPr>
+          <w:rFonts w:ascii="Arial" w:hAnsi="Arial" w:cs="Arial"/>
+          <w:iCs/>
+          <w:sz w:val="24"/>
+          <w:szCs w:val="24"/>
+        </w:rPr>
+        <w:t>[Estimated Points: 8]</w:t>
       </w:r>
     </w:p>
     <w:p>
@@ -579,24 +1349,103 @@
           <w:sz w:val="24"/>
           <w:szCs w:val="24"/>
         </w:rPr>
-        <w:t xml:space="preserve">Estimated Points: </w:t>
-      </w:r>
-      <w:r>
-        <w:rPr>
-          <w:rFonts w:ascii="Arial" w:hAnsi="Arial" w:cs="Arial"/>
-          <w:iCs/>
-          <w:sz w:val="24"/>
-          <w:szCs w:val="24"/>
-        </w:rPr>
-        <w:t>5</w:t>
+        <w:t>As a developer, I want to refactor the existing code and rerun all tests, so that the codebase is clean, optimized, and error-free after changes.</w:t>
+      </w:r>
+      <w:r>
+        <w:rPr>
+          <w:rFonts w:ascii="Arial" w:hAnsi="Arial" w:cs="Arial"/>
+          <w:iCs/>
+          <w:sz w:val="24"/>
+          <w:szCs w:val="24"/>
+        </w:rPr>
+        <w:br/>
+      </w:r>
+      <w:r>
+        <w:rPr>
+          <w:rFonts w:ascii="Arial" w:hAnsi="Arial" w:cs="Arial"/>
+          <w:iCs/>
+          <w:sz w:val="24"/>
+          <w:szCs w:val="24"/>
+        </w:rPr>
+        <w:br/>
+      </w:r>
+      <w:r>
+        <w:rPr>
+          <w:rFonts w:ascii="Arial" w:hAnsi="Arial" w:cs="Arial"/>
+          <w:iCs/>
+          <w:sz w:val="24"/>
+          <w:szCs w:val="24"/>
+        </w:rPr>
+        <w:t xml:space="preserve">Given </w:t>
+      </w:r>
+      <w:r>
+        <w:rPr>
+          <w:rFonts w:ascii="Arial" w:hAnsi="Arial" w:cs="Arial"/>
+          <w:iCs/>
+          <w:sz w:val="24"/>
+          <w:szCs w:val="24"/>
+        </w:rPr>
+        <w:t>we need to refactor our existing code</w:t>
+      </w:r>
+      <w:r>
+        <w:rPr>
+          <w:rFonts w:ascii="Arial" w:hAnsi="Arial" w:cs="Arial"/>
+          <w:iCs/>
+          <w:sz w:val="24"/>
+          <w:szCs w:val="24"/>
+        </w:rPr>
+        <w:t>,</w:t>
+      </w:r>
+      <w:r>
+        <w:rPr>
+          <w:rFonts w:ascii="Arial" w:hAnsi="Arial" w:cs="Arial"/>
+          <w:iCs/>
+          <w:sz w:val="24"/>
+          <w:szCs w:val="24"/>
+        </w:rPr>
+        <w:br/>
+      </w:r>
+      <w:r>
+        <w:rPr>
+          <w:rFonts w:ascii="Arial" w:hAnsi="Arial" w:cs="Arial"/>
+          <w:iCs/>
+          <w:sz w:val="24"/>
+          <w:szCs w:val="24"/>
+        </w:rPr>
+        <w:t>When making code changes and improvements,</w:t>
+      </w:r>
+      <w:r>
+        <w:rPr>
+          <w:rFonts w:ascii="Arial" w:hAnsi="Arial" w:cs="Arial"/>
+          <w:iCs/>
+          <w:sz w:val="24"/>
+          <w:szCs w:val="24"/>
+        </w:rPr>
+        <w:br/>
+      </w:r>
+      <w:r>
+        <w:rPr>
+          <w:rFonts w:ascii="Arial" w:hAnsi="Arial" w:cs="Arial"/>
+          <w:iCs/>
+          <w:sz w:val="24"/>
+          <w:szCs w:val="24"/>
+        </w:rPr>
+        <w:t xml:space="preserve">Then rerun all applicable tests to ensure changes maintain functionality, are error-free, and align with the </w:t>
+      </w:r>
+      <w:r>
+        <w:rPr>
+          <w:rFonts w:ascii="Arial" w:hAnsi="Arial" w:cs="Arial"/>
+          <w:iCs/>
+          <w:sz w:val="24"/>
+          <w:szCs w:val="24"/>
+        </w:rPr>
+        <w:t>DoD.</w:t>
       </w:r>
     </w:p>
     <w:p>
       <w:pPr>
         <w:rPr>
           <w:rFonts w:ascii="Arial" w:hAnsi="Arial" w:cs="Arial"/>
-          <w:b/>
-          <w:bCs/>
           <w:iCs/>
           <w:sz w:val="24"/>
           <w:szCs w:val="24"/>
@@ -612,7 +1461,49 @@
           <w:szCs w:val="24"/>
         </w:rPr>
         <w:lastRenderedPageBreak/>
-        <w:t>User Story: Refactor Code and Rerun All Tests</w:t>
+        <w:t>User Story</w:t>
+      </w:r>
+      <w:r>
+        <w:rPr>
+          <w:rFonts w:ascii="Arial" w:hAnsi="Arial" w:cs="Arial"/>
+          <w:b/>
+          <w:bCs/>
+          <w:iCs/>
+          <w:sz w:val="24"/>
+          <w:szCs w:val="24"/>
+        </w:rPr>
+        <w:t xml:space="preserve"> 9</w:t>
+      </w:r>
+      <w:r>
+        <w:rPr>
+          <w:rFonts w:ascii="Arial" w:hAnsi="Arial" w:cs="Arial"/>
+          <w:b/>
+          <w:bCs/>
+          <w:iCs/>
+          <w:sz w:val="24"/>
+          <w:szCs w:val="24"/>
+        </w:rPr>
+        <w:t>: Add Continuous Deployment (CD)</w:t>
+      </w:r>
+      <w:r>
+        <w:rPr>
+          <w:rFonts w:ascii="Arial" w:hAnsi="Arial" w:cs="Arial"/>
+          <w:b/>
+          <w:bCs/>
+          <w:iCs/>
+          <w:sz w:val="24"/>
+          <w:szCs w:val="24"/>
+        </w:rPr>
+        <w:t xml:space="preserve"> </w:t>
+      </w:r>
+      <w:r>
+        <w:rPr>
+          <w:rFonts w:ascii="Arial" w:hAnsi="Arial" w:cs="Arial"/>
+          <w:iCs/>
+          <w:sz w:val="24"/>
+          <w:szCs w:val="24"/>
+        </w:rPr>
+        <w:t>[Estimated Points: 8]</w:t>
       </w:r>
     </w:p>
     <w:p>
@@ -622,6 +1513,7 @@
           <w:iCs/>
           <w:sz w:val="24"/>
           <w:szCs w:val="24"/>
+          <w:lang w:val="en-US"/>
         </w:rPr>
       </w:pPr>
       <w:r>
@@ -631,90 +1523,95 @@
           <w:sz w:val="24"/>
           <w:szCs w:val="24"/>
         </w:rPr>
-        <w:t>As a developer, I want to refactor the existing code and rerun all tests, so that the codebase is clean, optimized, and error-free after changes.</w:t>
+        <w:t>As a</w:t>
+      </w:r>
+      <w:r>
+        <w:rPr>
+          <w:rFonts w:ascii="Arial" w:hAnsi="Arial" w:cs="Arial"/>
+          <w:iCs/>
+          <w:sz w:val="24"/>
+          <w:szCs w:val="24"/>
+        </w:rPr>
+        <w:t xml:space="preserve"> developer</w:t>
+      </w:r>
+      <w:r>
+        <w:rPr>
+          <w:rFonts w:ascii="Arial" w:hAnsi="Arial" w:cs="Arial"/>
+          <w:iCs/>
+          <w:sz w:val="24"/>
+          <w:szCs w:val="24"/>
+        </w:rPr>
+        <w:t>, I want to set up continuous deployment (CD), so that our software updates are automatically deployed, ensuring faster and more reliable releases.</w:t>
+      </w:r>
+      <w:r>
+        <w:rPr>
+          <w:rFonts w:ascii="Arial" w:hAnsi="Arial" w:cs="Arial"/>
+          <w:iCs/>
+          <w:sz w:val="24"/>
+          <w:szCs w:val="24"/>
+        </w:rPr>
+        <w:br/>
+      </w:r>
+      <w:r>
+        <w:rPr>
+          <w:rFonts w:ascii="Arial" w:hAnsi="Arial" w:cs="Arial"/>
+          <w:iCs/>
+          <w:sz w:val="24"/>
+          <w:szCs w:val="24"/>
+        </w:rPr>
+        <w:br/>
+      </w:r>
+      <w:r>
+        <w:rPr>
+          <w:rFonts w:ascii="Arial" w:hAnsi="Arial" w:cs="Arial"/>
+          <w:iCs/>
+          <w:sz w:val="24"/>
+          <w:szCs w:val="24"/>
+          <w:lang w:val="en-US"/>
+        </w:rPr>
+        <w:t>Given the project is ready for deployment,</w:t>
+      </w:r>
+      <w:r>
+        <w:rPr>
+          <w:rFonts w:ascii="Arial" w:hAnsi="Arial" w:cs="Arial"/>
+          <w:iCs/>
+          <w:sz w:val="24"/>
+          <w:szCs w:val="24"/>
+          <w:lang w:val="en-US"/>
+        </w:rPr>
+        <w:br/>
+      </w:r>
+      <w:r>
+        <w:rPr>
+          <w:rFonts w:ascii="Arial" w:hAnsi="Arial" w:cs="Arial"/>
+          <w:iCs/>
+          <w:sz w:val="24"/>
+          <w:szCs w:val="24"/>
+          <w:lang w:val="en-US"/>
+        </w:rPr>
+        <w:t>When configuring the continuous deployment (CD) pipeline,</w:t>
+      </w:r>
+      <w:r>
+        <w:rPr>
+          <w:rFonts w:ascii="Arial" w:hAnsi="Arial" w:cs="Arial"/>
+          <w:iCs/>
+          <w:sz w:val="24"/>
+          <w:szCs w:val="24"/>
+          <w:lang w:val="en-US"/>
+        </w:rPr>
+        <w:br/>
+      </w:r>
+      <w:r>
+        <w:rPr>
+          <w:rFonts w:ascii="Arial" w:hAnsi="Arial" w:cs="Arial"/>
+          <w:iCs/>
+          <w:sz w:val="24"/>
+          <w:szCs w:val="24"/>
+          <w:lang w:val="en-US"/>
+        </w:rPr>
+        <w:t>Then ensure the software updates are automatically deployed to the designated environment after passing relevant tests.</w:t>
       </w:r>
     </w:p>
-    <w:p>
-      <w:pPr>
-        <w:rPr>
-          <w:rFonts w:ascii="Arial" w:hAnsi="Arial" w:cs="Arial"/>
-          <w:iCs/>
-          <w:sz w:val="24"/>
-          <w:szCs w:val="24"/>
-        </w:rPr>
-      </w:pPr>
-      <w:r>
-        <w:rPr>
-          <w:rFonts w:ascii="Arial" w:hAnsi="Arial" w:cs="Arial"/>
-          <w:iCs/>
-          <w:sz w:val="24"/>
-          <w:szCs w:val="24"/>
-        </w:rPr>
-        <w:t>Estimated Points: 8</w:t>
-      </w:r>
-    </w:p>
-    <w:p>
-      <w:pPr>
-        <w:rPr>
-          <w:rFonts w:ascii="Arial" w:hAnsi="Arial" w:cs="Arial"/>
-          <w:b/>
-          <w:bCs/>
-          <w:iCs/>
-          <w:sz w:val="24"/>
-          <w:szCs w:val="24"/>
-        </w:rPr>
-      </w:pPr>
-      <w:r>
-        <w:rPr>
-          <w:rFonts w:ascii="Arial" w:hAnsi="Arial" w:cs="Arial"/>
-          <w:b/>
-          <w:bCs/>
-          <w:iCs/>
-          <w:sz w:val="24"/>
-          <w:szCs w:val="24"/>
-        </w:rPr>
-        <w:t>User Story: Add Continuous Deployment (CD)</w:t>
-      </w:r>
-    </w:p>
-    <w:p>
-      <w:pPr>
-        <w:rPr>
-          <w:rFonts w:ascii="Arial" w:hAnsi="Arial" w:cs="Arial"/>
-          <w:iCs/>
-          <w:sz w:val="24"/>
-          <w:szCs w:val="24"/>
-        </w:rPr>
-      </w:pPr>
-      <w:r>
-        <w:rPr>
-          <w:rFonts w:ascii="Arial" w:hAnsi="Arial" w:cs="Arial"/>
-          <w:iCs/>
-          <w:sz w:val="24"/>
-          <w:szCs w:val="24"/>
-        </w:rPr>
-        <w:t>As a DevOps engineer, I want to set up continuous deployment (CD), so that our software updates are automatically deployed, ensuring faster and more reliable releases.</w:t>
-      </w:r>
-    </w:p>
-    <w:p>
-      <w:pPr>
-        <w:rPr>
-          <w:rFonts w:ascii="Arial" w:hAnsi="Arial" w:cs="Arial"/>
-          <w:iCs/>
-          <w:sz w:val="24"/>
-          <w:szCs w:val="24"/>
-        </w:rPr>
-      </w:pPr>
-      <w:r>
-        <w:rPr>
-          <w:rFonts w:ascii="Arial" w:hAnsi="Arial" w:cs="Arial"/>
-          <w:iCs/>
-          <w:sz w:val="24"/>
-          <w:szCs w:val="24"/>
-        </w:rPr>
-        <w:t>Estimated Points: 8</w:t>
-      </w:r>
-    </w:p>
-    <w:p/>
     <w:sectPr>
       <w:pgSz w:w="12240" w:h="15840"/>
       <w:pgMar w:top="1440" w:right="1440" w:bottom="1440" w:left="1440" w:header="708" w:footer="708" w:gutter="0"/>
@@ -1125,7 +2022,7 @@
   <w:style w:type="paragraph" w:default="1" w:styleId="Normal">
     <w:name w:val="Normal"/>
     <w:qFormat/>
-    <w:rsid w:val="00870FC0"/>
+    <w:rsid w:val="00D308EE"/>
     <w:rPr>
       <w:kern w:val="0"/>
       <w14:ligatures w14:val="none"/>

</xml_diff>